<commit_message>
Actualización de Diagrama de clases
</commit_message>
<xml_diff>
--- a/grupo89_informe.docx
+++ b/grupo89_informe.docx
@@ -1799,31 +1799,41 @@
       <w:r>
         <w:t>El sistema cuenta con una distinción entre usuario administrador, como un gerente, y usuario común, como un empleado que atiende la caja. El primero puede proveer una contraseña para registrar, actualizar y dar de baja los datos de mesas, mozos y servicios, así como listar, consultar y obtener informes de la base de datos. Por otro lado, el usuario común tan solo puede realizar las operaciones del día a día, las cuales son registrar nuevos servicios, actualizar los datos de una mesa y realizar consultas a la base de datos.</w:t>
       </w:r>
-      <w:r>
-        <w:t xml:space="preserve"> </w:t>
+    </w:p>
+    <w:p>
+      <w:r>
+        <w:t xml:space="preserve">De las mesas se registra </w:t>
+      </w:r>
+      <w:r>
+        <w:t>un número que las identifica individualmente, la cantidad de sillas, la ubicación (interior o terraza) y una descripción de la mesa (“Premium”, “Uso regular”, “Junto a la ventana”</w:t>
+      </w:r>
+      <w:r>
+        <w:t>, etc.</w:t>
+      </w:r>
+      <w:r>
+        <w:t>). A su vez, de los mozos se registra un número identificador, su nombre, apellido, DNI, número de teléfono, email, fecha de nacimiento y su turno (mañana, tarde o noche). Finalmente, de los servicios se registra el número de la factura emitida, el número de la mesa en que se realizó, el identificador del mozo que atendió el servicio, su fecha, el importe del servicio y el monto abonado por los clientes; este último puede ser mayor al importe, siendo la diferencia la propina percibida por el mozo.</w:t>
+      </w:r>
+    </w:p>
+    <w:p>
+      <w:r>
+        <w:t>La principal función de los registros será su acceso para lectura a través de diferentes métodos.</w:t>
       </w:r>
       <w:r>
         <w:rPr>
           <w:b/>
           <w:bCs/>
         </w:rPr>
+        <w:t xml:space="preserve"> </w:t>
+      </w:r>
+      <w:r>
+        <w:rPr>
+          <w:b/>
+          <w:bCs/>
+        </w:rPr>
         <w:t>Se incluye la capacidad de generar datos aleatorios para propósitos evaluativos</w:t>
       </w:r>
       <w:r>
         <w:t>.</w:t>
-      </w:r>
-    </w:p>
-    <w:p>
-      <w:r>
-        <w:t xml:space="preserve">De las mesas se registra </w:t>
-      </w:r>
-      <w:r>
-        <w:t>un número que las identifica individualmente, la cantidad de sillas, la ubicación (interior o terraza) y una descripción de la mesa (“Premium”, “Uso regular”, “Junto a la ventana”). A su vez, de los mozos se registra un número identificador, su nombre, apellido, DNI, número de teléfono, email, fecha de nacimiento y su turno (mañana, tarde o noche). Finalmente, de los servicios se registra el número de la factura emitida, el número de la mesa en que se realizó, el identificador del mozo que atendió el servicio, su fecha, el importe del servicio y el monto abonado por los clientes; este último puede ser mayor al importe, siendo la diferencia la propina percibida por el mozo.</w:t>
-      </w:r>
-    </w:p>
-    <w:p>
-      <w:r>
-        <w:t>La principal función de los registros será su acceso para lectura a través de diferentes métodos.</w:t>
       </w:r>
     </w:p>
     <w:p>
@@ -2412,14 +2422,11 @@
         <w:jc w:val="center"/>
       </w:pPr>
       <w:r>
-        <w:rPr>
-          <w:noProof/>
-        </w:rPr>
         <w:drawing>
-          <wp:inline distT="0" distB="0" distL="0" distR="0" wp14:anchorId="5A9EBFDC" wp14:editId="256FEC80">
-            <wp:extent cx="2867425" cy="2943636"/>
-            <wp:effectExtent l="0" t="0" r="9525" b="9525"/>
-            <wp:docPr id="1244165266" name="Picture 1" descr="A screenshot of a computer screen&#10;&#10;AI-generated content may be incorrect."/>
+          <wp:inline distT="0" distB="0" distL="0" distR="0" wp14:anchorId="79577C38" wp14:editId="7BD9809C">
+            <wp:extent cx="2886478" cy="3362794"/>
+            <wp:effectExtent l="0" t="0" r="9525" b="0"/>
+            <wp:docPr id="91483286" name="Picture 1" descr="A screenshot of a computer&#10;&#10;AI-generated content may be incorrect."/>
             <wp:cNvGraphicFramePr>
               <a:graphicFrameLocks xmlns:a="http://schemas.openxmlformats.org/drawingml/2006/main" noChangeAspect="1"/>
             </wp:cNvGraphicFramePr>
@@ -2427,7 +2434,7 @@
               <a:graphicData uri="http://schemas.openxmlformats.org/drawingml/2006/picture">
                 <pic:pic xmlns:pic="http://schemas.openxmlformats.org/drawingml/2006/picture">
                   <pic:nvPicPr>
-                    <pic:cNvPr id="1244165266" name="Picture 1" descr="A screenshot of a computer screen&#10;&#10;AI-generated content may be incorrect."/>
+                    <pic:cNvPr id="91483286" name="Picture 1" descr="A screenshot of a computer&#10;&#10;AI-generated content may be incorrect."/>
                     <pic:cNvPicPr/>
                   </pic:nvPicPr>
                   <pic:blipFill>
@@ -2439,7 +2446,7 @@
                   <pic:spPr>
                     <a:xfrm>
                       <a:off x="0" y="0"/>
-                      <a:ext cx="2867425" cy="2943636"/>
+                      <a:ext cx="2886478" cy="3362794"/>
                     </a:xfrm>
                     <a:prstGeom prst="rect">
                       <a:avLst/>
@@ -2522,14 +2529,11 @@
         <w:jc w:val="center"/>
       </w:pPr>
       <w:r>
-        <w:rPr>
-          <w:noProof/>
-        </w:rPr>
         <w:drawing>
-          <wp:inline distT="0" distB="0" distL="0" distR="0" wp14:anchorId="3CB606FB" wp14:editId="7E0D0F63">
-            <wp:extent cx="5382376" cy="3686689"/>
-            <wp:effectExtent l="0" t="0" r="8890" b="9525"/>
-            <wp:docPr id="1503133426" name="Picture 1" descr="A computer screen shot of a black screen&#10;&#10;AI-generated content may be incorrect."/>
+          <wp:inline distT="0" distB="0" distL="0" distR="0" wp14:anchorId="2A0932B1" wp14:editId="44F1FB7E">
+            <wp:extent cx="5731510" cy="5466080"/>
+            <wp:effectExtent l="0" t="0" r="2540" b="1270"/>
+            <wp:docPr id="1041234437" name="Picture 1" descr="A screenshot of a computer&#10;&#10;AI-generated content may be incorrect."/>
             <wp:cNvGraphicFramePr>
               <a:graphicFrameLocks xmlns:a="http://schemas.openxmlformats.org/drawingml/2006/main" noChangeAspect="1"/>
             </wp:cNvGraphicFramePr>
@@ -2537,7 +2541,7 @@
               <a:graphicData uri="http://schemas.openxmlformats.org/drawingml/2006/picture">
                 <pic:pic xmlns:pic="http://schemas.openxmlformats.org/drawingml/2006/picture">
                   <pic:nvPicPr>
-                    <pic:cNvPr id="1503133426" name="Picture 1" descr="A computer screen shot of a black screen&#10;&#10;AI-generated content may be incorrect."/>
+                    <pic:cNvPr id="1041234437" name="Picture 1" descr="A screenshot of a computer&#10;&#10;AI-generated content may be incorrect."/>
                     <pic:cNvPicPr/>
                   </pic:nvPicPr>
                   <pic:blipFill>
@@ -2549,7 +2553,7 @@
                   <pic:spPr>
                     <a:xfrm>
                       <a:off x="0" y="0"/>
-                      <a:ext cx="5382376" cy="3686689"/>
+                      <a:ext cx="5731510" cy="5466080"/>
                     </a:xfrm>
                     <a:prstGeom prst="rect">
                       <a:avLst/>
@@ -2620,14 +2624,11 @@
         <w:jc w:val="center"/>
       </w:pPr>
       <w:r>
-        <w:rPr>
-          <w:noProof/>
-        </w:rPr>
         <w:drawing>
-          <wp:inline distT="0" distB="0" distL="0" distR="0" wp14:anchorId="1E8BBD65" wp14:editId="3ECCEAF3">
-            <wp:extent cx="2229161" cy="3391373"/>
+          <wp:inline distT="0" distB="0" distL="0" distR="0" wp14:anchorId="68A73099" wp14:editId="7100444E">
+            <wp:extent cx="2800741" cy="7640116"/>
             <wp:effectExtent l="0" t="0" r="0" b="0"/>
-            <wp:docPr id="1127975899" name="Picture 1" descr="A screen shot of a computer&#10;&#10;AI-generated content may be incorrect."/>
+            <wp:docPr id="1160081312" name="Picture 1"/>
             <wp:cNvGraphicFramePr>
               <a:graphicFrameLocks xmlns:a="http://schemas.openxmlformats.org/drawingml/2006/main" noChangeAspect="1"/>
             </wp:cNvGraphicFramePr>
@@ -2635,7 +2636,7 @@
               <a:graphicData uri="http://schemas.openxmlformats.org/drawingml/2006/picture">
                 <pic:pic xmlns:pic="http://schemas.openxmlformats.org/drawingml/2006/picture">
                   <pic:nvPicPr>
-                    <pic:cNvPr id="1127975899" name="Picture 1" descr="A screen shot of a computer&#10;&#10;AI-generated content may be incorrect."/>
+                    <pic:cNvPr id="1160081312" name=""/>
                     <pic:cNvPicPr/>
                   </pic:nvPicPr>
                   <pic:blipFill>
@@ -2647,7 +2648,7 @@
                   <pic:spPr>
                     <a:xfrm>
                       <a:off x="0" y="0"/>
-                      <a:ext cx="2229161" cy="3391373"/>
+                      <a:ext cx="2800741" cy="7640116"/>
                     </a:xfrm>
                     <a:prstGeom prst="rect">
                       <a:avLst/>
@@ -2683,13 +2684,6 @@
         </w:rPr>
         <w:t>Recaudación por mesa de un set de datos generado aleatoriamente.</w:t>
       </w:r>
-      <w:r>
-        <w:rPr>
-          <w:b w:val="0"/>
-          <w:bCs/>
-        </w:rPr>
-        <w:t xml:space="preserve"> El informe completo incluye casi 60 mesas.</w:t>
-      </w:r>
     </w:p>
     <w:p>
       <w:pPr>
@@ -2725,14 +2719,11 @@
         <w:jc w:val="center"/>
       </w:pPr>
       <w:r>
-        <w:rPr>
-          <w:noProof/>
-        </w:rPr>
         <w:drawing>
-          <wp:inline distT="0" distB="0" distL="0" distR="0" wp14:anchorId="041DC126" wp14:editId="5C562492">
-            <wp:extent cx="3705742" cy="3572374"/>
-            <wp:effectExtent l="0" t="0" r="0" b="9525"/>
-            <wp:docPr id="296173224" name="Picture 1" descr="A screenshot of a computer program&#10;&#10;AI-generated content may be incorrect."/>
+          <wp:inline distT="0" distB="0" distL="0" distR="0" wp14:anchorId="196EF5E4" wp14:editId="50DBDDCE">
+            <wp:extent cx="5239481" cy="4172532"/>
+            <wp:effectExtent l="0" t="0" r="0" b="0"/>
+            <wp:docPr id="1271240919" name="Picture 1"/>
             <wp:cNvGraphicFramePr>
               <a:graphicFrameLocks xmlns:a="http://schemas.openxmlformats.org/drawingml/2006/main" noChangeAspect="1"/>
             </wp:cNvGraphicFramePr>
@@ -2740,7 +2731,7 @@
               <a:graphicData uri="http://schemas.openxmlformats.org/drawingml/2006/picture">
                 <pic:pic xmlns:pic="http://schemas.openxmlformats.org/drawingml/2006/picture">
                   <pic:nvPicPr>
-                    <pic:cNvPr id="296173224" name="Picture 1" descr="A screenshot of a computer program&#10;&#10;AI-generated content may be incorrect."/>
+                    <pic:cNvPr id="1271240919" name=""/>
                     <pic:cNvPicPr/>
                   </pic:nvPicPr>
                   <pic:blipFill>
@@ -2752,7 +2743,7 @@
                   <pic:spPr>
                     <a:xfrm>
                       <a:off x="0" y="0"/>
-                      <a:ext cx="3705742" cy="3572374"/>
+                      <a:ext cx="5239481" cy="4172532"/>
                     </a:xfrm>
                     <a:prstGeom prst="rect">
                       <a:avLst/>
@@ -2841,14 +2832,11 @@
         <w:jc w:val="center"/>
       </w:pPr>
       <w:r>
-        <w:rPr>
-          <w:noProof/>
-        </w:rPr>
         <w:drawing>
-          <wp:inline distT="0" distB="0" distL="0" distR="0" wp14:anchorId="2CEDEFFA" wp14:editId="35883C75">
-            <wp:extent cx="5353797" cy="3715268"/>
-            <wp:effectExtent l="0" t="0" r="0" b="0"/>
-            <wp:docPr id="598321253" name="Picture 1" descr="A computer screen shot of a black screen&#10;&#10;AI-generated content may be incorrect."/>
+          <wp:inline distT="0" distB="0" distL="0" distR="0" wp14:anchorId="6A992F17" wp14:editId="5701F666">
+            <wp:extent cx="5731510" cy="5074920"/>
+            <wp:effectExtent l="0" t="0" r="2540" b="0"/>
+            <wp:docPr id="1266796120" name="Picture 1" descr="A screenshot of a computer&#10;&#10;AI-generated content may be incorrect."/>
             <wp:cNvGraphicFramePr>
               <a:graphicFrameLocks xmlns:a="http://schemas.openxmlformats.org/drawingml/2006/main" noChangeAspect="1"/>
             </wp:cNvGraphicFramePr>
@@ -2856,7 +2844,7 @@
               <a:graphicData uri="http://schemas.openxmlformats.org/drawingml/2006/picture">
                 <pic:pic xmlns:pic="http://schemas.openxmlformats.org/drawingml/2006/picture">
                   <pic:nvPicPr>
-                    <pic:cNvPr id="598321253" name="Picture 1" descr="A computer screen shot of a black screen&#10;&#10;AI-generated content may be incorrect."/>
+                    <pic:cNvPr id="1266796120" name="Picture 1" descr="A screenshot of a computer&#10;&#10;AI-generated content may be incorrect."/>
                     <pic:cNvPicPr/>
                   </pic:nvPicPr>
                   <pic:blipFill>
@@ -2868,7 +2856,7 @@
                   <pic:spPr>
                     <a:xfrm>
                       <a:off x="0" y="0"/>
-                      <a:ext cx="5353797" cy="3715268"/>
+                      <a:ext cx="5731510" cy="5074920"/>
                     </a:xfrm>
                     <a:prstGeom prst="rect">
                       <a:avLst/>
@@ -2940,10 +2928,10 @@
           <w:noProof/>
         </w:rPr>
         <w:drawing>
-          <wp:inline distT="0" distB="0" distL="0" distR="0" wp14:anchorId="2E74A1E4" wp14:editId="56EC82D5">
-            <wp:extent cx="5734050" cy="6724650"/>
-            <wp:effectExtent l="0" t="0" r="0" b="0"/>
-            <wp:docPr id="2069514327" name="Picture 2"/>
+          <wp:inline distT="0" distB="0" distL="0" distR="0" wp14:anchorId="7BC92D44" wp14:editId="090042C0">
+            <wp:extent cx="5734050" cy="7800975"/>
+            <wp:effectExtent l="0" t="0" r="0" b="9525"/>
+            <wp:docPr id="2033034399" name="Picture 2"/>
             <wp:cNvGraphicFramePr>
               <a:graphicFrameLocks xmlns:a="http://schemas.openxmlformats.org/drawingml/2006/main" noChangeAspect="1"/>
             </wp:cNvGraphicFramePr>
@@ -2972,7 +2960,7 @@
                   <pic:spPr bwMode="auto">
                     <a:xfrm>
                       <a:off x="0" y="0"/>
-                      <a:ext cx="5734050" cy="6724650"/>
+                      <a:ext cx="5734050" cy="7800975"/>
                     </a:xfrm>
                     <a:prstGeom prst="rect">
                       <a:avLst/>

</xml_diff>

<commit_message>
Link del repositorio en el informe
</commit_message>
<xml_diff>
--- a/grupo89_informe.docx
+++ b/grupo89_informe.docx
@@ -396,8 +396,20 @@
           <w:lang w:val="es-ES"/>
         </w:rPr>
         <w:br/>
-        <w:t>Verónica Carbonari</w:t>
-      </w:r>
+        <w:t xml:space="preserve">Verónica </w:t>
+      </w:r>
+      <w:proofErr w:type="spellStart"/>
+      <w:r>
+        <w:rPr>
+          <w:b/>
+          <w:bCs/>
+          <w:sz w:val="28"/>
+          <w:szCs w:val="28"/>
+          <w:lang w:val="es-ES"/>
+        </w:rPr>
+        <w:t>Carbonari</w:t>
+      </w:r>
+      <w:proofErr w:type="spellEnd"/>
     </w:p>
     <w:p>
       <w:pPr>
@@ -1837,6 +1849,24 @@
       </w:r>
     </w:p>
     <w:p>
+      <w:pPr>
+        <w:pStyle w:val="Heading1"/>
+      </w:pPr>
+      <w:r>
+        <w:t>Repositorio</w:t>
+      </w:r>
+    </w:p>
+    <w:p>
+      <w:hyperlink r:id="rId9" w:history="1">
+        <w:r>
+          <w:rPr>
+            <w:rStyle w:val="Hyperlink"/>
+          </w:rPr>
+          <w:t>https://github.com/ZerothVeratross/tpi-progra2</w:t>
+        </w:r>
+      </w:hyperlink>
+    </w:p>
+    <w:p>
       <w:r>
         <w:br w:type="page"/>
       </w:r>
@@ -2422,6 +2452,9 @@
         <w:jc w:val="center"/>
       </w:pPr>
       <w:r>
+        <w:rPr>
+          <w:noProof/>
+        </w:rPr>
         <w:drawing>
           <wp:inline distT="0" distB="0" distL="0" distR="0" wp14:anchorId="79577C38" wp14:editId="7BD9809C">
             <wp:extent cx="2886478" cy="3362794"/>
@@ -2438,7 +2471,7 @@
                     <pic:cNvPicPr/>
                   </pic:nvPicPr>
                   <pic:blipFill>
-                    <a:blip r:embed="rId9"/>
+                    <a:blip r:embed="rId10"/>
                     <a:stretch>
                       <a:fillRect/>
                     </a:stretch>
@@ -2529,6 +2562,9 @@
         <w:jc w:val="center"/>
       </w:pPr>
       <w:r>
+        <w:rPr>
+          <w:noProof/>
+        </w:rPr>
         <w:drawing>
           <wp:inline distT="0" distB="0" distL="0" distR="0" wp14:anchorId="2A0932B1" wp14:editId="44F1FB7E">
             <wp:extent cx="5731510" cy="5466080"/>
@@ -2545,7 +2581,7 @@
                     <pic:cNvPicPr/>
                   </pic:nvPicPr>
                   <pic:blipFill>
-                    <a:blip r:embed="rId10"/>
+                    <a:blip r:embed="rId11"/>
                     <a:stretch>
                       <a:fillRect/>
                     </a:stretch>
@@ -2624,6 +2660,9 @@
         <w:jc w:val="center"/>
       </w:pPr>
       <w:r>
+        <w:rPr>
+          <w:noProof/>
+        </w:rPr>
         <w:drawing>
           <wp:inline distT="0" distB="0" distL="0" distR="0" wp14:anchorId="68A73099" wp14:editId="7100444E">
             <wp:extent cx="2800741" cy="7640116"/>
@@ -2640,7 +2679,7 @@
                     <pic:cNvPicPr/>
                   </pic:nvPicPr>
                   <pic:blipFill>
-                    <a:blip r:embed="rId11"/>
+                    <a:blip r:embed="rId12"/>
                     <a:stretch>
                       <a:fillRect/>
                     </a:stretch>
@@ -2719,6 +2758,9 @@
         <w:jc w:val="center"/>
       </w:pPr>
       <w:r>
+        <w:rPr>
+          <w:noProof/>
+        </w:rPr>
         <w:drawing>
           <wp:inline distT="0" distB="0" distL="0" distR="0" wp14:anchorId="196EF5E4" wp14:editId="50DBDDCE">
             <wp:extent cx="5239481" cy="4172532"/>
@@ -2735,7 +2777,7 @@
                     <pic:cNvPicPr/>
                   </pic:nvPicPr>
                   <pic:blipFill>
-                    <a:blip r:embed="rId12"/>
+                    <a:blip r:embed="rId13"/>
                     <a:stretch>
                       <a:fillRect/>
                     </a:stretch>
@@ -2832,6 +2874,9 @@
         <w:jc w:val="center"/>
       </w:pPr>
       <w:r>
+        <w:rPr>
+          <w:noProof/>
+        </w:rPr>
         <w:drawing>
           <wp:inline distT="0" distB="0" distL="0" distR="0" wp14:anchorId="6A992F17" wp14:editId="5701F666">
             <wp:extent cx="5731510" cy="5074920"/>
@@ -2848,7 +2893,7 @@
                     <pic:cNvPicPr/>
                   </pic:nvPicPr>
                   <pic:blipFill>
-                    <a:blip r:embed="rId13"/>
+                    <a:blip r:embed="rId14"/>
                     <a:stretch>
                       <a:fillRect/>
                     </a:stretch>
@@ -2945,7 +2990,7 @@
                     </pic:cNvPicPr>
                   </pic:nvPicPr>
                   <pic:blipFill>
-                    <a:blip r:embed="rId14">
+                    <a:blip r:embed="rId15">
                       <a:extLst>
                         <a:ext uri="{28A0092B-C50C-407E-A947-70E740481C1C}">
                           <a14:useLocalDpi xmlns:a14="http://schemas.microsoft.com/office/drawing/2010/main" val="0"/>
@@ -3043,7 +3088,7 @@
                     </pic:cNvPicPr>
                   </pic:nvPicPr>
                   <pic:blipFill>
-                    <a:blip r:embed="rId15">
+                    <a:blip r:embed="rId16">
                       <a:extLst>
                         <a:ext uri="{28A0092B-C50C-407E-A947-70E740481C1C}">
                           <a14:useLocalDpi xmlns:a14="http://schemas.microsoft.com/office/drawing/2010/main" val="0"/>
@@ -3100,7 +3145,7 @@
       </w:r>
     </w:p>
     <w:sectPr>
-      <w:footerReference w:type="default" r:id="rId16"/>
+      <w:footerReference w:type="default" r:id="rId17"/>
       <w:pgSz w:w="11906" w:h="16838"/>
       <w:pgMar w:top="1440" w:right="1440" w:bottom="1440" w:left="1440" w:header="708" w:footer="708" w:gutter="0"/>
       <w:cols w:space="708"/>

</xml_diff>